<commit_message>
Initial demonstration of AST structure
I've added classes to represent some of the non-terminals in the AST and
I've added an ast class to handle constructing the AST.

This is the basic strategy that I was thinking we could follow to create
the entire AST.

It would make it really easy to implement synthesized attributes as each
node in the tree can call methods implemented by its children to get the
necessary information.

As far as inherited attributes go, the children can implement methods
that will be called by the parents to set the relevant attributes.

We can talk about all the details of how e do that later, but what do
you guys think about the general structure I've started here?

If everyone thinks this is a good way to go, I'll work on churning out a
bunch more AST classes this weekend and we can divide up the parts of
the grammar to work on if other people want to work on AST classes as
well.
</commit_message>
<xml_diff>
--- a/Extras/Documentation/A1-Doc.docx
+++ b/Extras/Documentation/A1-Doc.docx
@@ -248,6 +248,19 @@
       <w:r>
         <w:t xml:space="preserve"> algorithm to parse the sequence of tokens generated by the scanner.</w:t>
       </w:r>
+      <w:r>
+        <w:t xml:space="preserve"> </w:t>
+      </w:r>
+    </w:p>
+    <w:p>
+      <w:r>
+        <w:t>The grammar was developed with extensive reference to the online Java documentation as well as the specifi</w:t>
+      </w:r>
+      <w:r>
+        <w:t>c details of the Joos language.</w:t>
+      </w:r>
+      <w:bookmarkStart w:id="0" w:name="_GoBack"/>
+      <w:bookmarkEnd w:id="0"/>
     </w:p>
     <w:p/>
     <w:p>
@@ -268,8 +281,6 @@
       <w:r>
         <w:t xml:space="preserve"> each of the weeds to ensure tha</w:t>
       </w:r>
-      <w:bookmarkStart w:id="0" w:name="_GoBack"/>
-      <w:bookmarkEnd w:id="0"/>
       <w:r>
         <w:t>t the program behaves in a legal manner.</w:t>
       </w:r>
@@ -296,6 +307,40 @@
     <w:p>
       <w:r>
         <w:t>We created a testing program to automate the process of running these tests and to provide results in a readable format.</w:t>
+      </w:r>
+    </w:p>
+    <w:p/>
+    <w:p>
+      <w:pPr>
+        <w:pStyle w:val="Heading1"/>
+      </w:pPr>
+      <w:r>
+        <w:t>AST</w:t>
+      </w:r>
+    </w:p>
+    <w:p>
+      <w:r>
+        <w:t>The compiler will make use of an AST to simplify the parse tree generated by the parser. The AST is still in development, but the current design involves creating a class for each nonterminal in the AST.</w:t>
+      </w:r>
+    </w:p>
+    <w:p>
+      <w:r>
+        <w:t>These classes will have a meaningful name that should improve code readability for the rest of the parser.</w:t>
+      </w:r>
+    </w:p>
+    <w:p>
+      <w:r>
+        <w:t>Each class will contain a parent pointer and several child pointers. The class will have a child pointer for every possible type of child that that class could have. If a child is missing from a particular object, the pointer for that child will be initialized to NULL.</w:t>
+      </w:r>
+    </w:p>
+    <w:p>
+      <w:r>
+        <w:t>There will also be an epsilon class to represent non-terminals that are reduced to null.</w:t>
+      </w:r>
+    </w:p>
+    <w:p>
+      <w:r>
+        <w:t>The AST classes will eventually be tagged with attributes which can be used by attribute grammars throughout the remainder of the compiler.</w:t>
       </w:r>
     </w:p>
     <w:sectPr>

</xml_diff>